<commit_message>
Added script to generate composite qc image pdf
</commit_message>
<xml_diff>
--- a/0_Move&QcFastqFiles/0_transferFastq2Sharcnet.docx
+++ b/0_Move&QcFastqFiles/0_transferFastq2Sharcnet.docx
@@ -40,9 +40,8 @@
           <w:sz w:val="32"/>
           <w:szCs w:val="32"/>
         </w:rPr>
-        <w:t xml:space="preserve">sfer fastq.gz files from </w:t>
-      </w:r>
-      <w:proofErr w:type="spellStart"/>
+        <w:t>sfer fastq.gz files from Basespace to Compute</w:t>
+      </w:r>
       <w:r>
         <w:rPr>
           <w:rFonts w:cs="Arial"/>
@@ -51,9 +50,8 @@
           <w:sz w:val="32"/>
           <w:szCs w:val="32"/>
         </w:rPr>
-        <w:t>Basespace</w:t>
-      </w:r>
-      <w:proofErr w:type="spellEnd"/>
+        <w:t xml:space="preserve"> </w:t>
+      </w:r>
       <w:r>
         <w:rPr>
           <w:rFonts w:cs="Arial"/>
@@ -62,240 +60,118 @@
           <w:sz w:val="32"/>
           <w:szCs w:val="32"/>
         </w:rPr>
-        <w:t xml:space="preserve"> to Compute</w:t>
-      </w:r>
-      <w:r>
-        <w:rPr>
-          <w:rFonts w:cs="Arial"/>
-          <w:b/>
-          <w:color w:val="000000"/>
-          <w:sz w:val="32"/>
-          <w:szCs w:val="32"/>
+        <w:t>Canada</w:t>
+      </w:r>
+    </w:p>
+    <w:p>
+      <w:pPr>
+        <w:rPr>
+          <w:rFonts w:cs="Arial"/>
+          <w:color w:val="000000"/>
+          <w:sz w:val="22"/>
+          <w:szCs w:val="22"/>
+        </w:rPr>
+      </w:pPr>
+    </w:p>
+    <w:p>
+      <w:pPr>
+        <w:rPr>
+          <w:rFonts w:cs="Arial"/>
+          <w:color w:val="000000"/>
+          <w:sz w:val="22"/>
+          <w:szCs w:val="22"/>
+        </w:rPr>
+      </w:pPr>
+      <w:r>
+        <w:rPr>
+          <w:rFonts w:cs="Arial"/>
+          <w:color w:val="000000"/>
+          <w:sz w:val="22"/>
+          <w:szCs w:val="22"/>
+        </w:rPr>
+        <w:t>Requires the Illumina software</w:t>
+      </w:r>
+      <w:r>
+        <w:rPr>
+          <w:rFonts w:cs="Arial"/>
+          <w:color w:val="000000"/>
+          <w:sz w:val="22"/>
+          <w:szCs w:val="22"/>
+        </w:rPr>
+        <w:t xml:space="preserve"> ‘bs’ &amp; ‘bs-cp’ to be installed in the home directory; For details see Appendix A</w:t>
+      </w:r>
+    </w:p>
+    <w:p>
+      <w:pPr>
+        <w:rPr>
+          <w:rFonts w:cs="Arial"/>
+          <w:color w:val="000000"/>
+          <w:sz w:val="22"/>
+          <w:szCs w:val="22"/>
+        </w:rPr>
+      </w:pPr>
+    </w:p>
+    <w:p>
+      <w:pPr>
+        <w:rPr>
+          <w:rFonts w:cs="Arial"/>
+          <w:b/>
+          <w:color w:val="000000"/>
+          <w:sz w:val="22"/>
+          <w:szCs w:val="22"/>
+        </w:rPr>
+      </w:pPr>
+    </w:p>
+    <w:p>
+      <w:pPr>
+        <w:rPr>
+          <w:rFonts w:cs="Arial"/>
+          <w:b/>
+          <w:color w:val="000000"/>
+          <w:sz w:val="22"/>
+          <w:szCs w:val="22"/>
+        </w:rPr>
+      </w:pPr>
+      <w:r>
+        <w:rPr>
+          <w:rFonts w:cs="Arial"/>
+          <w:b/>
+          <w:color w:val="000000"/>
+          <w:sz w:val="22"/>
+          <w:szCs w:val="22"/>
+        </w:rPr>
+        <w:t>Step 1</w:t>
+      </w:r>
+      <w:r>
+        <w:rPr>
+          <w:rFonts w:cs="Arial"/>
+          <w:b/>
+          <w:color w:val="000000"/>
+          <w:sz w:val="22"/>
+          <w:szCs w:val="22"/>
+        </w:rPr>
+        <w:t xml:space="preserve">: </w:t>
+      </w:r>
+      <w:r>
+        <w:rPr>
+          <w:rFonts w:cs="Arial"/>
+          <w:b/>
+          <w:color w:val="000000"/>
+          <w:sz w:val="22"/>
+          <w:szCs w:val="22"/>
+        </w:rPr>
+        <w:t>Get run &amp; analysis IDs from Basespace website</w:t>
+      </w:r>
+      <w:r>
+        <w:rPr>
+          <w:rFonts w:cs="Arial"/>
+          <w:b/>
+          <w:color w:val="000000"/>
+          <w:sz w:val="22"/>
+          <w:szCs w:val="22"/>
         </w:rPr>
         <w:t xml:space="preserve"> </w:t>
       </w:r>
-      <w:r>
-        <w:rPr>
-          <w:rFonts w:cs="Arial"/>
-          <w:b/>
-          <w:color w:val="000000"/>
-          <w:sz w:val="32"/>
-          <w:szCs w:val="32"/>
-        </w:rPr>
-        <w:t>Canada</w:t>
-      </w:r>
-    </w:p>
-    <w:p>
-      <w:pPr>
-        <w:rPr>
-          <w:rFonts w:cs="Arial"/>
-          <w:color w:val="000000"/>
-          <w:sz w:val="22"/>
-          <w:szCs w:val="22"/>
-        </w:rPr>
-      </w:pPr>
-    </w:p>
-    <w:p>
-      <w:pPr>
-        <w:rPr>
-          <w:rFonts w:cs="Arial"/>
-          <w:color w:val="000000"/>
-          <w:sz w:val="22"/>
-          <w:szCs w:val="22"/>
-        </w:rPr>
-      </w:pPr>
-      <w:r>
-        <w:rPr>
-          <w:rFonts w:cs="Arial"/>
-          <w:color w:val="000000"/>
-          <w:sz w:val="22"/>
-          <w:szCs w:val="22"/>
-        </w:rPr>
-        <w:t xml:space="preserve">Requires the </w:t>
-      </w:r>
-      <w:proofErr w:type="spellStart"/>
-      <w:r>
-        <w:rPr>
-          <w:rFonts w:cs="Arial"/>
-          <w:color w:val="000000"/>
-          <w:sz w:val="22"/>
-          <w:szCs w:val="22"/>
-        </w:rPr>
-        <w:t>Illumina</w:t>
-      </w:r>
-      <w:proofErr w:type="spellEnd"/>
-      <w:r>
-        <w:rPr>
-          <w:rFonts w:cs="Arial"/>
-          <w:color w:val="000000"/>
-          <w:sz w:val="22"/>
-          <w:szCs w:val="22"/>
-        </w:rPr>
-        <w:t xml:space="preserve"> software</w:t>
-      </w:r>
-      <w:r>
-        <w:rPr>
-          <w:rFonts w:cs="Arial"/>
-          <w:color w:val="000000"/>
-          <w:sz w:val="22"/>
-          <w:szCs w:val="22"/>
-        </w:rPr>
-        <w:t xml:space="preserve"> ‘</w:t>
-      </w:r>
-      <w:proofErr w:type="spellStart"/>
-      <w:r>
-        <w:rPr>
-          <w:rFonts w:cs="Arial"/>
-          <w:color w:val="000000"/>
-          <w:sz w:val="22"/>
-          <w:szCs w:val="22"/>
-        </w:rPr>
-        <w:t>bs</w:t>
-      </w:r>
-      <w:proofErr w:type="spellEnd"/>
-      <w:r>
-        <w:rPr>
-          <w:rFonts w:cs="Arial"/>
-          <w:color w:val="000000"/>
-          <w:sz w:val="22"/>
-          <w:szCs w:val="22"/>
-        </w:rPr>
-        <w:t>’ &amp; ‘</w:t>
-      </w:r>
-      <w:proofErr w:type="spellStart"/>
-      <w:r>
-        <w:rPr>
-          <w:rFonts w:cs="Arial"/>
-          <w:color w:val="000000"/>
-          <w:sz w:val="22"/>
-          <w:szCs w:val="22"/>
-        </w:rPr>
-        <w:t>bs-cp</w:t>
-      </w:r>
-      <w:proofErr w:type="spellEnd"/>
-      <w:r>
-        <w:rPr>
-          <w:rFonts w:cs="Arial"/>
-          <w:color w:val="000000"/>
-          <w:sz w:val="22"/>
-          <w:szCs w:val="22"/>
-        </w:rPr>
-        <w:t xml:space="preserve">’ to be installed in the home directory; </w:t>
-      </w:r>
-      <w:proofErr w:type="gramStart"/>
-      <w:r>
-        <w:rPr>
-          <w:rFonts w:cs="Arial"/>
-          <w:color w:val="000000"/>
-          <w:sz w:val="22"/>
-          <w:szCs w:val="22"/>
-        </w:rPr>
-        <w:t>For</w:t>
-      </w:r>
-      <w:proofErr w:type="gramEnd"/>
-      <w:r>
-        <w:rPr>
-          <w:rFonts w:cs="Arial"/>
-          <w:color w:val="000000"/>
-          <w:sz w:val="22"/>
-          <w:szCs w:val="22"/>
-        </w:rPr>
-        <w:t xml:space="preserve"> details see Appendix A</w:t>
-      </w:r>
-    </w:p>
-    <w:p>
-      <w:pPr>
-        <w:rPr>
-          <w:rFonts w:cs="Arial"/>
-          <w:color w:val="000000"/>
-          <w:sz w:val="22"/>
-          <w:szCs w:val="22"/>
-        </w:rPr>
-      </w:pPr>
-    </w:p>
-    <w:p>
-      <w:pPr>
-        <w:rPr>
-          <w:rFonts w:cs="Arial"/>
-          <w:b/>
-          <w:color w:val="000000"/>
-          <w:sz w:val="22"/>
-          <w:szCs w:val="22"/>
-        </w:rPr>
-      </w:pPr>
-    </w:p>
-    <w:p>
-      <w:pPr>
-        <w:rPr>
-          <w:rFonts w:cs="Arial"/>
-          <w:b/>
-          <w:color w:val="000000"/>
-          <w:sz w:val="22"/>
-          <w:szCs w:val="22"/>
-        </w:rPr>
-      </w:pPr>
-      <w:r>
-        <w:rPr>
-          <w:rFonts w:cs="Arial"/>
-          <w:b/>
-          <w:color w:val="000000"/>
-          <w:sz w:val="22"/>
-          <w:szCs w:val="22"/>
-        </w:rPr>
-        <w:t>Step 1</w:t>
-      </w:r>
-      <w:r>
-        <w:rPr>
-          <w:rFonts w:cs="Arial"/>
-          <w:b/>
-          <w:color w:val="000000"/>
-          <w:sz w:val="22"/>
-          <w:szCs w:val="22"/>
-        </w:rPr>
-        <w:t xml:space="preserve">: </w:t>
-      </w:r>
-      <w:r>
-        <w:rPr>
-          <w:rFonts w:cs="Arial"/>
-          <w:b/>
-          <w:color w:val="000000"/>
-          <w:sz w:val="22"/>
-          <w:szCs w:val="22"/>
-        </w:rPr>
-        <w:t xml:space="preserve">Get run &amp; analysis IDs from </w:t>
-      </w:r>
-      <w:proofErr w:type="spellStart"/>
-      <w:r>
-        <w:rPr>
-          <w:rFonts w:cs="Arial"/>
-          <w:b/>
-          <w:color w:val="000000"/>
-          <w:sz w:val="22"/>
-          <w:szCs w:val="22"/>
-        </w:rPr>
-        <w:t>Basespace</w:t>
-      </w:r>
-      <w:proofErr w:type="spellEnd"/>
-      <w:r>
-        <w:rPr>
-          <w:rFonts w:cs="Arial"/>
-          <w:b/>
-          <w:color w:val="000000"/>
-          <w:sz w:val="22"/>
-          <w:szCs w:val="22"/>
-        </w:rPr>
-        <w:t xml:space="preserve"> website</w:t>
-      </w:r>
-      <w:r>
-        <w:rPr>
-          <w:rFonts w:cs="Arial"/>
-          <w:b/>
-          <w:color w:val="000000"/>
-          <w:sz w:val="22"/>
-          <w:szCs w:val="22"/>
-        </w:rPr>
-        <w:t xml:space="preserve"> </w:t>
-      </w:r>
     </w:p>
     <w:p>
       <w:pPr>
@@ -342,27 +218,7 @@
           <w:sz w:val="22"/>
           <w:szCs w:val="22"/>
         </w:rPr>
-        <w:t xml:space="preserve">Download </w:t>
-      </w:r>
-      <w:proofErr w:type="spellStart"/>
-      <w:r>
-        <w:rPr>
-          <w:rFonts w:cs="Arial"/>
-          <w:color w:val="000000"/>
-          <w:sz w:val="22"/>
-          <w:szCs w:val="22"/>
-        </w:rPr>
-        <w:t>fastq</w:t>
-      </w:r>
-      <w:proofErr w:type="spellEnd"/>
-      <w:r>
-        <w:rPr>
-          <w:rFonts w:cs="Arial"/>
-          <w:color w:val="000000"/>
-          <w:sz w:val="22"/>
-          <w:szCs w:val="22"/>
-        </w:rPr>
-        <w:t xml:space="preserve"> from CSF_6samples_2018-11-20</w:t>
+        <w:t>Download fastq from CSF_6samples_2018-11-20</w:t>
       </w:r>
     </w:p>
     <w:p>
@@ -550,12 +406,20 @@
           <w:sz w:val="22"/>
           <w:szCs w:val="22"/>
         </w:rPr>
-        <w:t>https://basespace.illumina.com/projects/105351261</w:t>
+        <w:t>https://basespace.illumina.com/projects/</w:t>
+      </w:r>
+      <w:r>
+        <w:rPr>
+          <w:color w:val="FF0000"/>
+          <w:sz w:val="22"/>
+          <w:szCs w:val="22"/>
+        </w:rPr>
+        <w:t>105351261</w:t>
       </w:r>
       <w:r>
         <w:rPr>
           <w:rStyle w:val="apple-converted-space"/>
-          <w:color w:val="000000"/>
+          <w:color w:val="FF0000"/>
           <w:sz w:val="22"/>
           <w:szCs w:val="22"/>
         </w:rPr>
@@ -563,15 +427,23 @@
       </w:r>
       <w:r>
         <w:rPr>
-          <w:color w:val="000000"/>
-          <w:sz w:val="22"/>
-          <w:szCs w:val="22"/>
-        </w:rPr>
-        <w:t xml:space="preserve"> (project ID is </w:t>
-      </w:r>
-      <w:r>
-        <w:rPr>
-          <w:color w:val="000000"/>
+          <w:color w:val="FF0000"/>
+          <w:sz w:val="22"/>
+          <w:szCs w:val="22"/>
+        </w:rPr>
+        <w:t> </w:t>
+      </w:r>
+      <w:r>
+        <w:rPr>
+          <w:color w:val="000000"/>
+          <w:sz w:val="22"/>
+          <w:szCs w:val="22"/>
+        </w:rPr>
+        <w:t xml:space="preserve">(project ID is </w:t>
+      </w:r>
+      <w:r>
+        <w:rPr>
+          <w:color w:val="FF0000"/>
           <w:sz w:val="22"/>
           <w:szCs w:val="22"/>
         </w:rPr>
@@ -585,6 +457,15 @@
         </w:rPr>
         <w:t>)</w:t>
       </w:r>
+    </w:p>
+    <w:p>
+      <w:pPr>
+        <w:rPr>
+          <w:color w:val="000000"/>
+          <w:sz w:val="22"/>
+          <w:szCs w:val="22"/>
+        </w:rPr>
+      </w:pPr>
     </w:p>
     <w:p>
       <w:pPr>
@@ -757,6 +638,7 @@
           <w:sz w:val="27"/>
           <w:szCs w:val="27"/>
         </w:rPr>
+        <w:lastRenderedPageBreak/>
         <w:br/>
       </w:r>
       <w:r>
@@ -799,16 +681,7 @@
           <w:sz w:val="22"/>
           <w:szCs w:val="22"/>
         </w:rPr>
-        <w:t xml:space="preserve">(App </w:t>
-      </w:r>
-      <w:r>
-        <w:rPr>
-          <w:color w:val="000000"/>
-          <w:sz w:val="22"/>
-          <w:szCs w:val="22"/>
-        </w:rPr>
-        <w:lastRenderedPageBreak/>
-        <w:t xml:space="preserve">session ID is </w:t>
+        <w:t xml:space="preserve">(App session ID is </w:t>
       </w:r>
       <w:r>
         <w:rPr>
@@ -907,27 +780,7 @@
           <w:sz w:val="22"/>
           <w:szCs w:val="22"/>
         </w:rPr>
-        <w:t xml:space="preserve">Access </w:t>
-      </w:r>
-      <w:proofErr w:type="spellStart"/>
-      <w:r>
-        <w:rPr>
-          <w:rFonts w:cs="Arial"/>
-          <w:color w:val="000000"/>
-          <w:sz w:val="22"/>
-          <w:szCs w:val="22"/>
-        </w:rPr>
-        <w:t>Sharcnet</w:t>
-      </w:r>
-      <w:proofErr w:type="spellEnd"/>
-      <w:r>
-        <w:rPr>
-          <w:rFonts w:cs="Arial"/>
-          <w:color w:val="000000"/>
-          <w:sz w:val="22"/>
-          <w:szCs w:val="22"/>
-        </w:rPr>
-        <w:t>:</w:t>
+        <w:t>Access Sharcnet:</w:t>
       </w:r>
     </w:p>
     <w:p>
@@ -948,8 +801,6 @@
         </w:rPr>
         <w:t xml:space="preserve">$ </w:t>
       </w:r>
-      <w:proofErr w:type="spellStart"/>
-      <w:proofErr w:type="gramStart"/>
       <w:r>
         <w:rPr>
           <w:rFonts w:ascii="Courier" w:hAnsi="Courier" w:cs="Arial"/>
@@ -957,44 +808,33 @@
           <w:sz w:val="20"/>
           <w:szCs w:val="20"/>
         </w:rPr>
-        <w:t>ssh</w:t>
-      </w:r>
-      <w:proofErr w:type="spellEnd"/>
-      <w:proofErr w:type="gramEnd"/>
+        <w:t xml:space="preserve">ssh </w:t>
+      </w:r>
       <w:r>
         <w:rPr>
           <w:rFonts w:ascii="Courier" w:hAnsi="Courier" w:cs="Arial"/>
-          <w:color w:val="000000"/>
-          <w:sz w:val="20"/>
-          <w:szCs w:val="20"/>
-        </w:rPr>
-        <w:t xml:space="preserve"> </w:t>
-      </w:r>
-      <w:r>
+          <w:sz w:val="20"/>
+          <w:szCs w:val="20"/>
+        </w:rPr>
+        <w:t>smkeller@orca.computecanada.ca</w:t>
+      </w:r>
+    </w:p>
+    <w:p>
+      <w:pPr>
         <w:rPr>
           <w:rFonts w:ascii="Courier" w:hAnsi="Courier" w:cs="Arial"/>
-          <w:sz w:val="20"/>
-          <w:szCs w:val="20"/>
-        </w:rPr>
-        <w:t>smkeller@orca.computecanada.ca</w:t>
-      </w:r>
-    </w:p>
-    <w:p>
-      <w:pPr>
+          <w:color w:val="000000"/>
+          <w:sz w:val="20"/>
+          <w:szCs w:val="20"/>
+        </w:rPr>
+      </w:pPr>
+      <w:r>
         <w:rPr>
           <w:rFonts w:ascii="Courier" w:hAnsi="Courier" w:cs="Arial"/>
           <w:color w:val="000000"/>
           <w:sz w:val="20"/>
           <w:szCs w:val="20"/>
         </w:rPr>
-      </w:pPr>
-      <w:r>
-        <w:rPr>
-          <w:rFonts w:ascii="Courier" w:hAnsi="Courier" w:cs="Arial"/>
-          <w:color w:val="000000"/>
-          <w:sz w:val="20"/>
-          <w:szCs w:val="20"/>
-        </w:rPr>
         <w:t xml:space="preserve">$ </w:t>
       </w:r>
       <w:r>
@@ -1004,27 +844,7 @@
           <w:sz w:val="20"/>
           <w:szCs w:val="20"/>
         </w:rPr>
-        <w:t>cd /work/</w:t>
-      </w:r>
-      <w:proofErr w:type="spellStart"/>
-      <w:r>
-        <w:rPr>
-          <w:rFonts w:ascii="Courier" w:hAnsi="Courier" w:cs="Menlo Regular"/>
-          <w:color w:val="000000"/>
-          <w:sz w:val="20"/>
-          <w:szCs w:val="20"/>
-        </w:rPr>
-        <w:t>def-smkeller</w:t>
-      </w:r>
-      <w:proofErr w:type="spellEnd"/>
-      <w:r>
-        <w:rPr>
-          <w:rFonts w:ascii="Courier" w:hAnsi="Courier" w:cs="Menlo Regular"/>
-          <w:color w:val="000000"/>
-          <w:sz w:val="20"/>
-          <w:szCs w:val="20"/>
-        </w:rPr>
-        <w:t>/</w:t>
+        <w:t>cd /work/def-smkeller/</w:t>
       </w:r>
     </w:p>
     <w:p>
@@ -1108,8 +928,6 @@
         </w:rPr>
         <w:t xml:space="preserve">$ </w:t>
       </w:r>
-      <w:proofErr w:type="spellStart"/>
-      <w:proofErr w:type="gramStart"/>
       <w:r>
         <w:rPr>
           <w:rFonts w:ascii="Courier" w:hAnsi="Courier" w:cs="Times New Roman"/>
@@ -1117,20 +935,17 @@
           <w:sz w:val="20"/>
           <w:szCs w:val="20"/>
         </w:rPr>
-        <w:t>bs</w:t>
-      </w:r>
-      <w:proofErr w:type="spellEnd"/>
-      <w:proofErr w:type="gramEnd"/>
+        <w:t>bs list datasets --project-id=</w:t>
+      </w:r>
       <w:r>
         <w:rPr>
           <w:rFonts w:ascii="Courier" w:hAnsi="Courier" w:cs="Times New Roman"/>
-          <w:color w:val="000000"/>
-          <w:sz w:val="20"/>
-          <w:szCs w:val="20"/>
-        </w:rPr>
-        <w:t xml:space="preserve"> list datasets --project-id=105351261  -F Id -F </w:t>
-      </w:r>
-      <w:proofErr w:type="spellStart"/>
+          <w:color w:val="FF0000"/>
+          <w:sz w:val="20"/>
+          <w:szCs w:val="20"/>
+        </w:rPr>
+        <w:t>105351261</w:t>
+      </w:r>
       <w:r>
         <w:rPr>
           <w:rFonts w:ascii="Courier" w:hAnsi="Courier" w:cs="Times New Roman"/>
@@ -1138,17 +953,7 @@
           <w:sz w:val="20"/>
           <w:szCs w:val="20"/>
         </w:rPr>
-        <w:t>AppSession.Id</w:t>
-      </w:r>
-      <w:proofErr w:type="spellEnd"/>
-      <w:r>
-        <w:rPr>
-          <w:rFonts w:ascii="Courier" w:hAnsi="Courier" w:cs="Times New Roman"/>
-          <w:color w:val="000000"/>
-          <w:sz w:val="20"/>
-          <w:szCs w:val="20"/>
-        </w:rPr>
-        <w:t xml:space="preserve"> | grep $138638908 | cut -f -2 -d " " | cut -f 2 -d " " &gt; download.txt</w:t>
+        <w:t xml:space="preserve">  -F Id -F AppSession.Id | grep $138638908 | cut -f -2 -d " " | cut -f 2 -d " " &gt; download.txt</w:t>
       </w:r>
     </w:p>
     <w:p>
@@ -1199,8 +1004,6 @@
         </w:rPr>
         <w:t xml:space="preserve">$ </w:t>
       </w:r>
-      <w:proofErr w:type="spellStart"/>
-      <w:proofErr w:type="gramStart"/>
       <w:r>
         <w:rPr>
           <w:rFonts w:ascii="Courier" w:hAnsi="Courier" w:cs="Menlo Regular"/>
@@ -1208,20 +1011,47 @@
           <w:sz w:val="20"/>
           <w:szCs w:val="20"/>
         </w:rPr>
-        <w:t>bs</w:t>
-      </w:r>
-      <w:proofErr w:type="spellEnd"/>
-      <w:proofErr w:type="gramEnd"/>
-      <w:r>
+        <w:t>bs list datasets --project-id=113006986 -F Id -F AppSession.Id | grep $150865792 | cut -f -2 -d " " | cut -f 2 -d " " &gt; download.txt</w:t>
+      </w:r>
+    </w:p>
+    <w:p>
+      <w:pPr>
+        <w:rPr>
+          <w:rFonts w:cs="Menlo Regular"/>
+          <w:color w:val="000000"/>
+          <w:sz w:val="22"/>
+          <w:szCs w:val="22"/>
+        </w:rPr>
+      </w:pPr>
+    </w:p>
+    <w:p>
+      <w:pPr>
+        <w:rPr>
+          <w:rFonts w:cs="Menlo Regular"/>
+          <w:color w:val="000000"/>
+          <w:sz w:val="22"/>
+          <w:szCs w:val="22"/>
+        </w:rPr>
+      </w:pPr>
+      <w:r>
+        <w:rPr>
+          <w:rFonts w:cs="Menlo Regular"/>
+          <w:color w:val="000000"/>
+          <w:sz w:val="22"/>
+          <w:szCs w:val="22"/>
+        </w:rPr>
+        <w:t>#Run 22</w:t>
+      </w:r>
+    </w:p>
+    <w:p>
+      <w:pPr>
         <w:rPr>
           <w:rFonts w:ascii="Courier" w:hAnsi="Courier" w:cs="Menlo Regular"/>
           <w:color w:val="000000"/>
           <w:sz w:val="20"/>
           <w:szCs w:val="20"/>
         </w:rPr>
-        <w:t xml:space="preserve"> list datasets --project-id=113006986 -F Id -F </w:t>
-      </w:r>
-      <w:proofErr w:type="spellStart"/>
+      </w:pPr>
       <w:r>
         <w:rPr>
           <w:rFonts w:ascii="Courier" w:hAnsi="Courier" w:cs="Menlo Regular"/>
@@ -1229,9 +1059,8 @@
           <w:sz w:val="20"/>
           <w:szCs w:val="20"/>
         </w:rPr>
-        <w:t>AppSession.Id</w:t>
-      </w:r>
-      <w:proofErr w:type="spellEnd"/>
+        <w:t xml:space="preserve">$ </w:t>
+      </w:r>
       <w:r>
         <w:rPr>
           <w:rFonts w:ascii="Courier" w:hAnsi="Courier" w:cs="Menlo Regular"/>
@@ -1239,9 +1068,17 @@
           <w:sz w:val="20"/>
           <w:szCs w:val="20"/>
         </w:rPr>
-        <w:t xml:space="preserve"> | </w:t>
-      </w:r>
-      <w:proofErr w:type="spellStart"/>
+        <w:t>bs list datasets --project-id=</w:t>
+      </w:r>
+      <w:r>
+        <w:rPr>
+          <w:rFonts w:ascii="Courier" w:hAnsi="Courier"/>
+          <w:color w:val="000000"/>
+          <w:sz w:val="20"/>
+          <w:szCs w:val="20"/>
+        </w:rPr>
+        <w:t xml:space="preserve"> 108650830 </w:t>
+      </w:r>
       <w:r>
         <w:rPr>
           <w:rFonts w:ascii="Courier" w:hAnsi="Courier" w:cs="Menlo Regular"/>
@@ -1249,9 +1086,17 @@
           <w:sz w:val="20"/>
           <w:szCs w:val="20"/>
         </w:rPr>
-        <w:t>grep</w:t>
-      </w:r>
-      <w:proofErr w:type="spellEnd"/>
+        <w:t>-F Id -F AppSession.Id | grep $</w:t>
+      </w:r>
+      <w:r>
+        <w:rPr>
+          <w:rFonts w:ascii="Courier" w:hAnsi="Courier" w:cs="Lucida Grande"/>
+          <w:color w:val="000000"/>
+          <w:sz w:val="20"/>
+          <w:szCs w:val="20"/>
+        </w:rPr>
+        <w:t>144643634</w:t>
+      </w:r>
       <w:r>
         <w:rPr>
           <w:rFonts w:ascii="Courier" w:hAnsi="Courier" w:cs="Menlo Regular"/>
@@ -1259,8 +1104,18 @@
           <w:sz w:val="20"/>
           <w:szCs w:val="20"/>
         </w:rPr>
-        <w:t xml:space="preserve"> $150865792 | cut -f -2 -d " " | cut -f 2 -d " " &gt; download.txt</w:t>
-      </w:r>
+        <w:t xml:space="preserve"> | cut -f -2 -d " " | cut -f 2 -d " " &gt; download.txt</w:t>
+      </w:r>
+    </w:p>
+    <w:p>
+      <w:pPr>
+        <w:rPr>
+          <w:rFonts w:ascii="Courier" w:hAnsi="Courier" w:cs="Menlo Regular"/>
+          <w:color w:val="000000"/>
+          <w:sz w:val="20"/>
+          <w:szCs w:val="20"/>
+        </w:rPr>
+      </w:pPr>
     </w:p>
     <w:p>
       <w:pPr>
@@ -1271,24 +1126,14 @@
           <w:szCs w:val="22"/>
         </w:rPr>
       </w:pPr>
-    </w:p>
-    <w:p>
-      <w:pPr>
+      <w:r>
         <w:rPr>
           <w:rFonts w:cs="Menlo Regular"/>
           <w:color w:val="000000"/>
           <w:sz w:val="22"/>
           <w:szCs w:val="22"/>
         </w:rPr>
-      </w:pPr>
-      <w:r>
-        <w:rPr>
-          <w:rFonts w:cs="Menlo Regular"/>
-          <w:color w:val="000000"/>
-          <w:sz w:val="22"/>
-          <w:szCs w:val="22"/>
-        </w:rPr>
-        <w:t>#Run 22</w:t>
+        <w:t>#Run 24 CSF</w:t>
       </w:r>
     </w:p>
     <w:p>
@@ -1308,8 +1153,6 @@
         </w:rPr>
         <w:t xml:space="preserve">$ </w:t>
       </w:r>
-      <w:proofErr w:type="spellStart"/>
-      <w:proofErr w:type="gramStart"/>
       <w:r>
         <w:rPr>
           <w:rFonts w:ascii="Courier" w:hAnsi="Courier" w:cs="Menlo Regular"/>
@@ -1317,10 +1160,26 @@
           <w:sz w:val="20"/>
           <w:szCs w:val="20"/>
         </w:rPr>
-        <w:t>bs</w:t>
-      </w:r>
-      <w:proofErr w:type="spellEnd"/>
-      <w:proofErr w:type="gramEnd"/>
+        <w:t>bs list datasets --project-id=</w:t>
+      </w:r>
+      <w:r>
+        <w:rPr>
+          <w:rFonts w:ascii="Courier" w:hAnsi="Courier"/>
+          <w:color w:val="000000"/>
+          <w:sz w:val="20"/>
+          <w:szCs w:val="20"/>
+        </w:rPr>
+        <w:t xml:space="preserve"> </w:t>
+      </w:r>
+      <w:r>
+        <w:rPr>
+          <w:rFonts w:ascii="Courier" w:hAnsi="Courier"/>
+          <w:color w:val="000000"/>
+          <w:sz w:val="20"/>
+          <w:szCs w:val="20"/>
+        </w:rPr>
+        <w:t xml:space="preserve">116803689 </w:t>
+      </w:r>
       <w:r>
         <w:rPr>
           <w:rFonts w:ascii="Courier" w:hAnsi="Courier" w:cs="Menlo Regular"/>
@@ -1328,65 +1187,7 @@
           <w:sz w:val="20"/>
           <w:szCs w:val="20"/>
         </w:rPr>
-        <w:t xml:space="preserve"> list datasets --project-id=</w:t>
-      </w:r>
-      <w:r>
-        <w:rPr>
-          <w:rFonts w:ascii="Courier" w:hAnsi="Courier"/>
-          <w:color w:val="000000"/>
-          <w:sz w:val="20"/>
-          <w:szCs w:val="20"/>
-        </w:rPr>
-        <w:t xml:space="preserve"> 108650830 </w:t>
-      </w:r>
-      <w:r>
-        <w:rPr>
-          <w:rFonts w:ascii="Courier" w:hAnsi="Courier" w:cs="Menlo Regular"/>
-          <w:color w:val="000000"/>
-          <w:sz w:val="20"/>
-          <w:szCs w:val="20"/>
-        </w:rPr>
-        <w:t xml:space="preserve">-F Id -F </w:t>
-      </w:r>
-      <w:proofErr w:type="spellStart"/>
-      <w:r>
-        <w:rPr>
-          <w:rFonts w:ascii="Courier" w:hAnsi="Courier" w:cs="Menlo Regular"/>
-          <w:color w:val="000000"/>
-          <w:sz w:val="20"/>
-          <w:szCs w:val="20"/>
-        </w:rPr>
-        <w:t>AppSession.Id</w:t>
-      </w:r>
-      <w:proofErr w:type="spellEnd"/>
-      <w:r>
-        <w:rPr>
-          <w:rFonts w:ascii="Courier" w:hAnsi="Courier" w:cs="Menlo Regular"/>
-          <w:color w:val="000000"/>
-          <w:sz w:val="20"/>
-          <w:szCs w:val="20"/>
-        </w:rPr>
-        <w:t xml:space="preserve"> | </w:t>
-      </w:r>
-      <w:proofErr w:type="spellStart"/>
-      <w:r>
-        <w:rPr>
-          <w:rFonts w:ascii="Courier" w:hAnsi="Courier" w:cs="Menlo Regular"/>
-          <w:color w:val="000000"/>
-          <w:sz w:val="20"/>
-          <w:szCs w:val="20"/>
-        </w:rPr>
-        <w:t>grep</w:t>
-      </w:r>
-      <w:proofErr w:type="spellEnd"/>
-      <w:r>
-        <w:rPr>
-          <w:rFonts w:ascii="Courier" w:hAnsi="Courier" w:cs="Menlo Regular"/>
-          <w:color w:val="000000"/>
-          <w:sz w:val="20"/>
-          <w:szCs w:val="20"/>
-        </w:rPr>
-        <w:t xml:space="preserve"> $</w:t>
+        <w:t>-F Id -F AppSession.Id | grep $</w:t>
       </w:r>
       <w:r>
         <w:rPr>
@@ -1395,7 +1196,7 @@
           <w:sz w:val="20"/>
           <w:szCs w:val="20"/>
         </w:rPr>
-        <w:t>144643634</w:t>
+        <w:t>157252096</w:t>
       </w:r>
       <w:r>
         <w:rPr>
@@ -1458,39 +1259,8 @@
           <w:sz w:val="22"/>
           <w:szCs w:val="22"/>
         </w:rPr>
-        <w:t xml:space="preserve">Transfer files from </w:t>
-      </w:r>
-      <w:proofErr w:type="spellStart"/>
-      <w:r>
-        <w:rPr>
-          <w:b/>
-          <w:color w:val="000000"/>
-          <w:sz w:val="22"/>
-          <w:szCs w:val="22"/>
-        </w:rPr>
-        <w:t>Basespace</w:t>
-      </w:r>
-      <w:proofErr w:type="spellEnd"/>
-      <w:r>
-        <w:rPr>
-          <w:b/>
-          <w:color w:val="000000"/>
-          <w:sz w:val="22"/>
-          <w:szCs w:val="22"/>
-        </w:rPr>
-        <w:t xml:space="preserve"> to </w:t>
-      </w:r>
-      <w:proofErr w:type="spellStart"/>
-      <w:r>
-        <w:rPr>
-          <w:b/>
-          <w:color w:val="000000"/>
-          <w:sz w:val="22"/>
-          <w:szCs w:val="22"/>
-        </w:rPr>
-        <w:t>Sharcnet</w:t>
-      </w:r>
-      <w:proofErr w:type="spellEnd"/>
+        <w:t>Transfer files from Basespace to Sharcnet</w:t>
+      </w:r>
     </w:p>
     <w:p>
       <w:pPr>
@@ -1516,60 +1286,15 @@
           <w:sz w:val="22"/>
           <w:szCs w:val="22"/>
         </w:rPr>
-        <w:t xml:space="preserve">Loop the dataset IDs from the text file through the </w:t>
-      </w:r>
-      <w:proofErr w:type="spellStart"/>
-      <w:r>
-        <w:rPr>
-          <w:color w:val="000000"/>
-          <w:sz w:val="22"/>
-          <w:szCs w:val="22"/>
-        </w:rPr>
-        <w:t>bs</w:t>
-      </w:r>
-      <w:proofErr w:type="spellEnd"/>
-      <w:r>
-        <w:rPr>
-          <w:color w:val="000000"/>
-          <w:sz w:val="22"/>
-          <w:szCs w:val="22"/>
-        </w:rPr>
-        <w:t xml:space="preserve"> download</w:t>
-      </w:r>
-      <w:r>
-        <w:rPr>
-          <w:color w:val="000000"/>
-          <w:sz w:val="22"/>
-          <w:szCs w:val="22"/>
-        </w:rPr>
-        <w:t xml:space="preserve">, the </w:t>
-      </w:r>
-      <w:proofErr w:type="spellStart"/>
-      <w:r>
-        <w:rPr>
-          <w:color w:val="000000"/>
-          <w:sz w:val="22"/>
-          <w:szCs w:val="22"/>
-        </w:rPr>
-        <w:t>fastq</w:t>
-      </w:r>
-      <w:proofErr w:type="spellEnd"/>
-      <w:r>
-        <w:rPr>
-          <w:color w:val="000000"/>
-          <w:sz w:val="22"/>
-          <w:szCs w:val="22"/>
-        </w:rPr>
-        <w:t xml:space="preserve"> files are in the ds</w:t>
-      </w:r>
-      <w:proofErr w:type="gramStart"/>
-      <w:r>
-        <w:rPr>
-          <w:color w:val="000000"/>
-          <w:sz w:val="22"/>
-          <w:szCs w:val="22"/>
-        </w:rPr>
-        <w:t>.</w:t>
+        <w:t>Loop the dataset IDs from the text file through the bs download</w:t>
+      </w:r>
+      <w:r>
+        <w:rPr>
+          <w:color w:val="000000"/>
+          <w:sz w:val="22"/>
+          <w:szCs w:val="22"/>
+        </w:rPr>
+        <w:t>, the fastq files are in the ds.</w:t>
       </w:r>
       <w:r>
         <w:rPr>
@@ -1578,17 +1303,7 @@
           <w:sz w:val="22"/>
           <w:szCs w:val="22"/>
         </w:rPr>
-        <w:t>*</w:t>
-      </w:r>
-      <w:proofErr w:type="gramEnd"/>
-      <w:r>
-        <w:rPr>
-          <w:rFonts w:cs="Menlo"/>
-          <w:color w:val="000000"/>
-          <w:sz w:val="22"/>
-          <w:szCs w:val="22"/>
-        </w:rPr>
-        <w:t xml:space="preserve"> </w:t>
+        <w:t xml:space="preserve">* </w:t>
       </w:r>
       <w:r>
         <w:rPr>
@@ -1624,7 +1339,6 @@
         </w:rPr>
         <w:br/>
       </w:r>
-      <w:bookmarkStart w:id="0" w:name="_GoBack"/>
       <w:r>
         <w:rPr>
           <w:rFonts w:ascii="Courier" w:hAnsi="Courier" w:cs="Times New Roman"/>
@@ -1634,7 +1348,6 @@
         </w:rPr>
         <w:t xml:space="preserve">$ </w:t>
       </w:r>
-      <w:proofErr w:type="gramStart"/>
       <w:r>
         <w:rPr>
           <w:rFonts w:ascii="Courier" w:hAnsi="Courier" w:cs="Times New Roman"/>
@@ -1642,60 +1355,9 @@
           <w:sz w:val="22"/>
           <w:szCs w:val="22"/>
         </w:rPr>
-        <w:t>while</w:t>
-      </w:r>
-      <w:proofErr w:type="gramEnd"/>
-      <w:r>
-        <w:rPr>
-          <w:rFonts w:ascii="Courier" w:hAnsi="Courier" w:cs="Times New Roman"/>
-          <w:color w:val="000000"/>
-          <w:sz w:val="22"/>
-          <w:szCs w:val="22"/>
-        </w:rPr>
-        <w:t xml:space="preserve"> read p; do </w:t>
-      </w:r>
-      <w:proofErr w:type="spellStart"/>
-      <w:r>
-        <w:rPr>
-          <w:rFonts w:ascii="Courier" w:hAnsi="Courier" w:cs="Times New Roman"/>
-          <w:color w:val="000000"/>
-          <w:sz w:val="22"/>
-          <w:szCs w:val="22"/>
-        </w:rPr>
-        <w:t>bs</w:t>
-      </w:r>
-      <w:proofErr w:type="spellEnd"/>
-      <w:r>
-        <w:rPr>
-          <w:rFonts w:ascii="Courier" w:hAnsi="Courier" w:cs="Times New Roman"/>
-          <w:color w:val="000000"/>
-          <w:sz w:val="22"/>
-          <w:szCs w:val="22"/>
-        </w:rPr>
-        <w:t xml:space="preserve"> download datasets -</w:t>
-      </w:r>
-      <w:proofErr w:type="spellStart"/>
-      <w:r>
-        <w:rPr>
-          <w:rFonts w:ascii="Courier" w:hAnsi="Courier" w:cs="Times New Roman"/>
-          <w:color w:val="000000"/>
-          <w:sz w:val="22"/>
-          <w:szCs w:val="22"/>
-        </w:rPr>
-        <w:t>i</w:t>
-      </w:r>
-      <w:proofErr w:type="spellEnd"/>
-      <w:r>
-        <w:rPr>
-          <w:rFonts w:ascii="Courier" w:hAnsi="Courier" w:cs="Times New Roman"/>
-          <w:color w:val="000000"/>
-          <w:sz w:val="22"/>
-          <w:szCs w:val="22"/>
-        </w:rPr>
-        <w:t xml:space="preserve"> $p -o $p; done &lt; download.txt</w:t>
-      </w:r>
-    </w:p>
-    <w:bookmarkEnd w:id="0"/>
+        <w:t>while read p; do bs download datasets -i $p -o $p; done &lt; download.txt</w:t>
+      </w:r>
+    </w:p>
     <w:p>
       <w:pPr>
         <w:rPr>
@@ -1741,47 +1403,46 @@
       <w:pPr>
         <w:rPr>
           <w:b/>
+          <w:sz w:val="28"/>
+          <w:szCs w:val="28"/>
           <w:lang w:val="en-CA"/>
         </w:rPr>
       </w:pPr>
-    </w:p>
-    <w:p>
-      <w:pPr>
-        <w:rPr>
-          <w:rFonts w:cs="Arial"/>
-          <w:color w:val="000000"/>
-          <w:sz w:val="22"/>
-          <w:szCs w:val="22"/>
-        </w:rPr>
-      </w:pPr>
-      <w:r>
-        <w:rPr>
-          <w:rFonts w:cs="Arial"/>
-          <w:color w:val="000000"/>
-          <w:sz w:val="22"/>
-          <w:szCs w:val="22"/>
-        </w:rPr>
-        <w:t xml:space="preserve">Step 1: Go to </w:t>
-      </w:r>
-      <w:proofErr w:type="spellStart"/>
-      <w:r>
-        <w:rPr>
-          <w:rFonts w:cs="Arial"/>
-          <w:color w:val="000000"/>
-          <w:sz w:val="22"/>
-          <w:szCs w:val="22"/>
-        </w:rPr>
-        <w:t>Sharcnet</w:t>
-      </w:r>
-      <w:proofErr w:type="spellEnd"/>
-      <w:r>
-        <w:rPr>
-          <w:rFonts w:cs="Arial"/>
-          <w:color w:val="000000"/>
-          <w:sz w:val="22"/>
-          <w:szCs w:val="22"/>
-        </w:rPr>
-        <w:t>:</w:t>
+      <w:bookmarkStart w:id="0" w:name="_GoBack"/>
+      <w:bookmarkEnd w:id="0"/>
+    </w:p>
+    <w:p>
+      <w:pPr>
+        <w:rPr>
+          <w:b/>
+          <w:lang w:val="en-CA"/>
+        </w:rPr>
+      </w:pPr>
+      <w:r>
+        <w:rPr>
+          <w:b/>
+          <w:lang w:val="en-CA"/>
+        </w:rPr>
+        <w:t>Installing bs &amp; bs-cp</w:t>
+      </w:r>
+    </w:p>
+    <w:p>
+      <w:pPr>
+        <w:rPr>
+          <w:rFonts w:cs="Arial"/>
+          <w:color w:val="000000"/>
+          <w:sz w:val="22"/>
+          <w:szCs w:val="22"/>
+        </w:rPr>
+      </w:pPr>
+      <w:r>
+        <w:rPr>
+          <w:rFonts w:cs="Arial"/>
+          <w:color w:val="000000"/>
+          <w:sz w:val="22"/>
+          <w:szCs w:val="22"/>
+        </w:rPr>
+        <w:t>Step 1: Go to Sharcnet:</w:t>
       </w:r>
     </w:p>
     <w:p>
@@ -1821,8 +1482,6 @@
         </w:rPr>
         <w:t xml:space="preserve">$ </w:t>
       </w:r>
-      <w:proofErr w:type="spellStart"/>
-      <w:proofErr w:type="gramStart"/>
       <w:r>
         <w:rPr>
           <w:rFonts w:ascii="Courier" w:hAnsi="Courier" w:cs="Arial"/>
@@ -1830,27 +1489,26 @@
           <w:sz w:val="20"/>
           <w:szCs w:val="20"/>
         </w:rPr>
-        <w:t>ssh</w:t>
-      </w:r>
-      <w:proofErr w:type="spellEnd"/>
-      <w:proofErr w:type="gramEnd"/>
+        <w:t xml:space="preserve">ssh </w:t>
+      </w:r>
       <w:r>
         <w:rPr>
           <w:rFonts w:ascii="Courier" w:hAnsi="Courier" w:cs="Arial"/>
-          <w:color w:val="000000"/>
-          <w:sz w:val="20"/>
-          <w:szCs w:val="20"/>
-        </w:rPr>
-        <w:t xml:space="preserve"> </w:t>
-      </w:r>
-      <w:r>
+          <w:sz w:val="20"/>
+          <w:szCs w:val="20"/>
+        </w:rPr>
+        <w:t>smkeller@orca.computecanada.ca</w:t>
+      </w:r>
+    </w:p>
+    <w:p>
+      <w:pPr>
         <w:rPr>
           <w:rFonts w:ascii="Courier" w:hAnsi="Courier" w:cs="Arial"/>
-          <w:sz w:val="20"/>
-          <w:szCs w:val="20"/>
-        </w:rPr>
-        <w:t>smkeller@orca.computecanada.ca</w:t>
-      </w:r>
+          <w:color w:val="000000"/>
+          <w:sz w:val="20"/>
+          <w:szCs w:val="20"/>
+        </w:rPr>
+      </w:pPr>
     </w:p>
     <w:p>
       <w:pPr>
@@ -1861,16 +1519,15 @@
           <w:szCs w:val="20"/>
         </w:rPr>
       </w:pPr>
-    </w:p>
-    <w:p>
-      <w:pPr>
+      <w:r>
         <w:rPr>
           <w:rFonts w:ascii="Courier" w:hAnsi="Courier" w:cs="Arial"/>
           <w:color w:val="000000"/>
           <w:sz w:val="20"/>
           <w:szCs w:val="20"/>
         </w:rPr>
-      </w:pPr>
+        <w:t xml:space="preserve">$ </w:t>
+      </w:r>
       <w:r>
         <w:rPr>
           <w:rFonts w:ascii="Courier" w:hAnsi="Courier" w:cs="Arial"/>
@@ -1878,158 +1535,172 @@
           <w:sz w:val="20"/>
           <w:szCs w:val="20"/>
         </w:rPr>
+        <w:t>ssh smkeller@dtn.sharcnet.ca</w:t>
+      </w:r>
+    </w:p>
+    <w:p>
+      <w:pPr>
+        <w:rPr>
+          <w:rFonts w:cs="Arial"/>
+          <w:color w:val="000000"/>
+          <w:sz w:val="22"/>
+          <w:szCs w:val="22"/>
+        </w:rPr>
+      </w:pPr>
+    </w:p>
+    <w:p>
+      <w:pPr>
+        <w:rPr>
+          <w:rFonts w:cs="Arial"/>
+          <w:color w:val="000000"/>
+          <w:sz w:val="22"/>
+          <w:szCs w:val="22"/>
+        </w:rPr>
+      </w:pPr>
+      <w:r>
+        <w:rPr>
+          <w:rFonts w:cs="Menlo Regular"/>
+          <w:color w:val="000000"/>
+          <w:sz w:val="22"/>
+          <w:szCs w:val="22"/>
+        </w:rPr>
+        <w:t>https://docs.computecanada.ca/wiki/Orca</w:t>
+      </w:r>
+    </w:p>
+    <w:p>
+      <w:pPr>
+        <w:rPr>
+          <w:rFonts w:cs="Arial"/>
+          <w:color w:val="000000"/>
+          <w:sz w:val="22"/>
+          <w:szCs w:val="22"/>
+        </w:rPr>
+      </w:pPr>
+    </w:p>
+    <w:p>
+      <w:pPr>
+        <w:rPr>
+          <w:rFonts w:cs="Arial"/>
+          <w:color w:val="000000"/>
+          <w:sz w:val="22"/>
+          <w:szCs w:val="22"/>
+        </w:rPr>
+      </w:pPr>
+      <w:r>
+        <w:rPr>
+          <w:rFonts w:cs="Arial"/>
+          <w:color w:val="000000"/>
+          <w:sz w:val="22"/>
+          <w:szCs w:val="22"/>
+        </w:rPr>
+        <w:t>Step 2: go to your home/work directory to install followings:</w:t>
+      </w:r>
+    </w:p>
+    <w:p>
+      <w:pPr>
+        <w:rPr>
+          <w:rFonts w:ascii="Courier" w:hAnsi="Courier" w:cs="Arial"/>
+          <w:color w:val="000000"/>
+          <w:sz w:val="20"/>
+          <w:szCs w:val="20"/>
+        </w:rPr>
+      </w:pPr>
+      <w:r>
+        <w:rPr>
+          <w:rFonts w:ascii="Courier" w:hAnsi="Courier" w:cs="Menlo Regular"/>
+          <w:color w:val="000000"/>
+          <w:sz w:val="20"/>
+          <w:szCs w:val="20"/>
+        </w:rPr>
+        <w:t>cd /work/def-smkeller/</w:t>
+      </w:r>
+    </w:p>
+    <w:p>
+      <w:pPr>
+        <w:rPr>
+          <w:rFonts w:cs="Arial"/>
+          <w:color w:val="000000"/>
+          <w:sz w:val="22"/>
+          <w:szCs w:val="22"/>
+        </w:rPr>
+      </w:pPr>
+    </w:p>
+    <w:p>
+      <w:pPr>
+        <w:rPr>
+          <w:rFonts w:ascii="Courier" w:hAnsi="Courier" w:cs="Times New Roman"/>
+          <w:color w:val="000000"/>
+          <w:sz w:val="20"/>
+          <w:szCs w:val="20"/>
+        </w:rPr>
+      </w:pPr>
+      <w:r>
+        <w:rPr>
+          <w:rFonts w:ascii="Courier" w:hAnsi="Courier" w:cs="Times New Roman"/>
+          <w:color w:val="000000"/>
+          <w:sz w:val="20"/>
+          <w:szCs w:val="20"/>
+        </w:rPr>
+        <w:lastRenderedPageBreak/>
         <w:t xml:space="preserve">$ </w:t>
       </w:r>
-      <w:proofErr w:type="spellStart"/>
-      <w:proofErr w:type="gramStart"/>
-      <w:r>
-        <w:rPr>
-          <w:rFonts w:ascii="Courier" w:hAnsi="Courier" w:cs="Arial"/>
-          <w:color w:val="000000"/>
-          <w:sz w:val="20"/>
-          <w:szCs w:val="20"/>
-        </w:rPr>
-        <w:t>ssh</w:t>
-      </w:r>
-      <w:proofErr w:type="spellEnd"/>
-      <w:proofErr w:type="gramEnd"/>
-      <w:r>
-        <w:rPr>
-          <w:rFonts w:ascii="Courier" w:hAnsi="Courier" w:cs="Arial"/>
-          <w:color w:val="000000"/>
-          <w:sz w:val="20"/>
-          <w:szCs w:val="20"/>
-        </w:rPr>
-        <w:t xml:space="preserve"> smkeller@dtn.sharcnet.ca</w:t>
-      </w:r>
-    </w:p>
-    <w:p>
-      <w:pPr>
-        <w:rPr>
-          <w:rFonts w:cs="Arial"/>
-          <w:color w:val="000000"/>
-          <w:sz w:val="22"/>
-          <w:szCs w:val="22"/>
-        </w:rPr>
-      </w:pPr>
-    </w:p>
-    <w:p>
-      <w:pPr>
-        <w:rPr>
-          <w:rFonts w:cs="Arial"/>
-          <w:color w:val="000000"/>
-          <w:sz w:val="22"/>
-          <w:szCs w:val="22"/>
-        </w:rPr>
-      </w:pPr>
-      <w:r>
-        <w:rPr>
-          <w:rFonts w:cs="Menlo Regular"/>
-          <w:color w:val="000000"/>
-          <w:sz w:val="22"/>
-          <w:szCs w:val="22"/>
-        </w:rPr>
-        <w:t>https://docs.computecanada.ca/wiki/Orca</w:t>
-      </w:r>
-    </w:p>
-    <w:p>
-      <w:pPr>
-        <w:rPr>
-          <w:rFonts w:cs="Arial"/>
-          <w:color w:val="000000"/>
-          <w:sz w:val="22"/>
-          <w:szCs w:val="22"/>
-        </w:rPr>
-      </w:pPr>
-    </w:p>
-    <w:p>
-      <w:pPr>
-        <w:rPr>
-          <w:rFonts w:cs="Arial"/>
-          <w:color w:val="000000"/>
-          <w:sz w:val="22"/>
-          <w:szCs w:val="22"/>
-        </w:rPr>
-      </w:pPr>
-      <w:r>
-        <w:rPr>
-          <w:rFonts w:cs="Arial"/>
-          <w:color w:val="000000"/>
-          <w:sz w:val="22"/>
-          <w:szCs w:val="22"/>
-        </w:rPr>
-        <w:t>Step 2: go to your home/work directory to install followings:</w:t>
-      </w:r>
-    </w:p>
-    <w:p>
-      <w:pPr>
-        <w:rPr>
-          <w:rFonts w:ascii="Courier" w:hAnsi="Courier" w:cs="Arial"/>
-          <w:color w:val="000000"/>
-          <w:sz w:val="20"/>
-          <w:szCs w:val="20"/>
-        </w:rPr>
-      </w:pPr>
-      <w:r>
-        <w:rPr>
-          <w:rFonts w:ascii="Courier" w:hAnsi="Courier" w:cs="Menlo Regular"/>
-          <w:color w:val="000000"/>
-          <w:sz w:val="20"/>
-          <w:szCs w:val="20"/>
-        </w:rPr>
-        <w:t>cd /work/</w:t>
-      </w:r>
-      <w:proofErr w:type="spellStart"/>
-      <w:r>
-        <w:rPr>
-          <w:rFonts w:ascii="Courier" w:hAnsi="Courier" w:cs="Menlo Regular"/>
-          <w:color w:val="000000"/>
-          <w:sz w:val="20"/>
-          <w:szCs w:val="20"/>
-        </w:rPr>
-        <w:t>def-smkeller</w:t>
-      </w:r>
-      <w:proofErr w:type="spellEnd"/>
-      <w:r>
-        <w:rPr>
-          <w:rFonts w:ascii="Courier" w:hAnsi="Courier" w:cs="Menlo Regular"/>
-          <w:color w:val="000000"/>
-          <w:sz w:val="20"/>
-          <w:szCs w:val="20"/>
-        </w:rPr>
-        <w:t>/</w:t>
-      </w:r>
-    </w:p>
-    <w:p>
-      <w:pPr>
-        <w:rPr>
-          <w:rFonts w:cs="Arial"/>
-          <w:color w:val="000000"/>
-          <w:sz w:val="22"/>
-          <w:szCs w:val="22"/>
-        </w:rPr>
-      </w:pPr>
-    </w:p>
-    <w:p>
-      <w:pPr>
+      <w:r>
         <w:rPr>
           <w:rFonts w:ascii="Courier" w:hAnsi="Courier" w:cs="Times New Roman"/>
           <w:color w:val="000000"/>
           <w:sz w:val="20"/>
           <w:szCs w:val="20"/>
         </w:rPr>
-      </w:pPr>
-      <w:r>
+        <w:t>mkdir $HOME/bin</w:t>
+      </w:r>
+    </w:p>
+    <w:p>
+      <w:pPr>
+        <w:rPr>
+          <w:rFonts w:cs="Arial"/>
+          <w:color w:val="000000"/>
+          <w:sz w:val="22"/>
+          <w:szCs w:val="22"/>
+        </w:rPr>
+      </w:pPr>
+    </w:p>
+    <w:p>
+      <w:pPr>
+        <w:rPr>
+          <w:rFonts w:cs="Arial"/>
+          <w:color w:val="000000"/>
+          <w:sz w:val="22"/>
+          <w:szCs w:val="22"/>
+        </w:rPr>
+      </w:pPr>
+      <w:r>
+        <w:rPr>
+          <w:rFonts w:cs="Arial"/>
+          <w:color w:val="000000"/>
+          <w:sz w:val="22"/>
+          <w:szCs w:val="22"/>
+        </w:rPr>
+        <w:t>#command line interface</w:t>
+      </w:r>
+    </w:p>
+    <w:p>
+      <w:pPr>
         <w:rPr>
           <w:rFonts w:ascii="Courier" w:hAnsi="Courier" w:cs="Times New Roman"/>
           <w:color w:val="000000"/>
           <w:sz w:val="20"/>
           <w:szCs w:val="20"/>
         </w:rPr>
+      </w:pPr>
+      <w:r>
+        <w:rPr>
+          <w:rFonts w:ascii="Courier" w:hAnsi="Courier" w:cs="Times New Roman"/>
+          <w:color w:val="000000"/>
+          <w:sz w:val="20"/>
+          <w:szCs w:val="20"/>
+        </w:rPr>
         <w:t xml:space="preserve">$ </w:t>
       </w:r>
-      <w:proofErr w:type="spellStart"/>
-      <w:proofErr w:type="gramStart"/>
       <w:r>
         <w:rPr>
           <w:rFonts w:ascii="Courier" w:hAnsi="Courier" w:cs="Times New Roman"/>
@@ -2037,120 +1708,8 @@
           <w:sz w:val="20"/>
           <w:szCs w:val="20"/>
         </w:rPr>
-        <w:t>mkdir</w:t>
-      </w:r>
-      <w:proofErr w:type="spellEnd"/>
-      <w:proofErr w:type="gramEnd"/>
-      <w:r>
-        <w:rPr>
-          <w:rFonts w:ascii="Courier" w:hAnsi="Courier" w:cs="Times New Roman"/>
-          <w:color w:val="000000"/>
-          <w:sz w:val="20"/>
-          <w:szCs w:val="20"/>
-        </w:rPr>
-        <w:t xml:space="preserve"> $HOME/bin</w:t>
-      </w:r>
-    </w:p>
-    <w:p>
-      <w:pPr>
-        <w:rPr>
-          <w:rFonts w:cs="Arial"/>
-          <w:color w:val="000000"/>
-          <w:sz w:val="22"/>
-          <w:szCs w:val="22"/>
-        </w:rPr>
-      </w:pPr>
-    </w:p>
-    <w:p>
-      <w:pPr>
-        <w:rPr>
-          <w:rFonts w:cs="Arial"/>
-          <w:color w:val="000000"/>
-          <w:sz w:val="22"/>
-          <w:szCs w:val="22"/>
-        </w:rPr>
-      </w:pPr>
-      <w:r>
-        <w:rPr>
-          <w:rFonts w:cs="Arial"/>
-          <w:color w:val="000000"/>
-          <w:sz w:val="22"/>
-          <w:szCs w:val="22"/>
-        </w:rPr>
-        <w:t>#</w:t>
-      </w:r>
-      <w:proofErr w:type="gramStart"/>
-      <w:r>
-        <w:rPr>
-          <w:rFonts w:cs="Arial"/>
-          <w:color w:val="000000"/>
-          <w:sz w:val="22"/>
-          <w:szCs w:val="22"/>
-        </w:rPr>
-        <w:t>command</w:t>
-      </w:r>
-      <w:proofErr w:type="gramEnd"/>
-      <w:r>
-        <w:rPr>
-          <w:rFonts w:cs="Arial"/>
-          <w:color w:val="000000"/>
-          <w:sz w:val="22"/>
-          <w:szCs w:val="22"/>
-        </w:rPr>
-        <w:t xml:space="preserve"> line interface</w:t>
-      </w:r>
-    </w:p>
-    <w:p>
-      <w:pPr>
-        <w:rPr>
-          <w:rFonts w:ascii="Courier" w:hAnsi="Courier" w:cs="Times New Roman"/>
-          <w:color w:val="000000"/>
-          <w:sz w:val="20"/>
-          <w:szCs w:val="20"/>
-        </w:rPr>
-      </w:pPr>
-      <w:r>
-        <w:rPr>
-          <w:rFonts w:ascii="Courier" w:hAnsi="Courier" w:cs="Times New Roman"/>
-          <w:color w:val="000000"/>
-          <w:sz w:val="20"/>
-          <w:szCs w:val="20"/>
-        </w:rPr>
-        <w:t xml:space="preserve">$ </w:t>
-      </w:r>
-      <w:proofErr w:type="spellStart"/>
-      <w:proofErr w:type="gramStart"/>
-      <w:r>
-        <w:rPr>
-          <w:rFonts w:ascii="Courier" w:hAnsi="Courier" w:cs="Times New Roman"/>
-          <w:color w:val="000000"/>
-          <w:sz w:val="20"/>
-          <w:szCs w:val="20"/>
-        </w:rPr>
-        <w:t>wget</w:t>
-      </w:r>
-      <w:proofErr w:type="spellEnd"/>
-      <w:proofErr w:type="gramEnd"/>
-      <w:r>
-        <w:rPr>
-          <w:rFonts w:ascii="Courier" w:hAnsi="Courier" w:cs="Times New Roman"/>
-          <w:color w:val="000000"/>
-          <w:sz w:val="20"/>
-          <w:szCs w:val="20"/>
-        </w:rPr>
-        <w:t xml:space="preserve"> "https://api.bintray.com/content/basespace/BaseSpaceCLI-EarlyAccess-BIN/latest/\$latest/amd64-linux/bs?bt_package=latest" -O $HOME/bin/</w:t>
-      </w:r>
-      <w:proofErr w:type="spellStart"/>
-      <w:r>
-        <w:rPr>
-          <w:rFonts w:ascii="Courier" w:hAnsi="Courier" w:cs="Times New Roman"/>
-          <w:color w:val="000000"/>
-          <w:sz w:val="20"/>
-          <w:szCs w:val="20"/>
-        </w:rPr>
-        <w:t>bs</w:t>
-      </w:r>
-      <w:proofErr w:type="spellEnd"/>
+        <w:t>wget "https://api.bintray.com/content/basespace/BaseSpaceCLI-EarlyAccess-BIN/latest/\$latest/amd64-linux/bs?bt_package=latest" -O $HOME/bin/bs</w:t>
+      </w:r>
     </w:p>
     <w:p>
       <w:pPr>
@@ -2185,8 +1744,6 @@
         </w:rPr>
         <w:t xml:space="preserve">$ </w:t>
       </w:r>
-      <w:proofErr w:type="spellStart"/>
-      <w:proofErr w:type="gramStart"/>
       <w:r>
         <w:rPr>
           <w:rFonts w:ascii="Courier" w:hAnsi="Courier" w:cs="Times New Roman"/>
@@ -2194,52 +1751,10 @@
           <w:sz w:val="20"/>
           <w:szCs w:val="20"/>
         </w:rPr>
-        <w:t>chmod</w:t>
-      </w:r>
-      <w:proofErr w:type="spellEnd"/>
-      <w:proofErr w:type="gramEnd"/>
-      <w:r>
-        <w:rPr>
-          <w:rFonts w:ascii="Courier" w:hAnsi="Courier" w:cs="Times New Roman"/>
-          <w:color w:val="000000"/>
-          <w:sz w:val="20"/>
-          <w:szCs w:val="20"/>
-        </w:rPr>
-        <w:t xml:space="preserve"> </w:t>
-      </w:r>
-      <w:proofErr w:type="spellStart"/>
-      <w:r>
-        <w:rPr>
-          <w:rFonts w:ascii="Courier" w:hAnsi="Courier" w:cs="Times New Roman"/>
-          <w:color w:val="000000"/>
-          <w:sz w:val="20"/>
-          <w:szCs w:val="20"/>
-        </w:rPr>
-        <w:t>u+x</w:t>
-      </w:r>
-      <w:proofErr w:type="spellEnd"/>
-      <w:r>
-        <w:rPr>
-          <w:rFonts w:ascii="Courier" w:hAnsi="Courier" w:cs="Times New Roman"/>
-          <w:color w:val="000000"/>
-          <w:sz w:val="20"/>
-          <w:szCs w:val="20"/>
-        </w:rPr>
-        <w:t xml:space="preserve"> $HOME/bin/</w:t>
-      </w:r>
-      <w:proofErr w:type="spellStart"/>
-      <w:r>
-        <w:rPr>
-          <w:rFonts w:ascii="Courier" w:hAnsi="Courier" w:cs="Times New Roman"/>
-          <w:color w:val="000000"/>
-          <w:sz w:val="20"/>
-          <w:szCs w:val="20"/>
-        </w:rPr>
-        <w:t>bs</w:t>
+        <w:t>chmod u+x $HOME/bin/bs</w:t>
       </w:r>
       <w:bookmarkEnd w:id="1"/>
       <w:bookmarkEnd w:id="2"/>
-      <w:proofErr w:type="spellEnd"/>
     </w:p>
     <w:bookmarkEnd w:id="3"/>
     <w:bookmarkEnd w:id="4"/>
@@ -2273,28 +1788,7 @@
           <w:sz w:val="22"/>
           <w:szCs w:val="22"/>
         </w:rPr>
-        <w:lastRenderedPageBreak/>
-        <w:t>#</w:t>
-      </w:r>
-      <w:proofErr w:type="gramStart"/>
-      <w:r>
-        <w:rPr>
-          <w:rFonts w:cs="Arial"/>
-          <w:color w:val="000000"/>
-          <w:sz w:val="22"/>
-          <w:szCs w:val="22"/>
-        </w:rPr>
-        <w:t>copy</w:t>
-      </w:r>
-      <w:proofErr w:type="gramEnd"/>
-      <w:r>
-        <w:rPr>
-          <w:rFonts w:cs="Arial"/>
-          <w:color w:val="000000"/>
-          <w:sz w:val="22"/>
-          <w:szCs w:val="22"/>
-        </w:rPr>
-        <w:t xml:space="preserve"> function</w:t>
+        <w:t>#copy function</w:t>
       </w:r>
     </w:p>
     <w:p>
@@ -2315,8 +1809,6 @@
         </w:rPr>
         <w:t xml:space="preserve">$ </w:t>
       </w:r>
-      <w:proofErr w:type="spellStart"/>
-      <w:proofErr w:type="gramStart"/>
       <w:r>
         <w:rPr>
           <w:rFonts w:ascii="Courier" w:hAnsi="Courier" w:cs="Times New Roman"/>
@@ -2324,30 +1816,8 @@
           <w:sz w:val="20"/>
           <w:szCs w:val="20"/>
         </w:rPr>
-        <w:t>wget</w:t>
-      </w:r>
-      <w:proofErr w:type="spellEnd"/>
-      <w:proofErr w:type="gramEnd"/>
-      <w:r>
-        <w:rPr>
-          <w:rFonts w:ascii="Courier" w:hAnsi="Courier" w:cs="Times New Roman"/>
-          <w:color w:val="000000"/>
-          <w:sz w:val="20"/>
-          <w:szCs w:val="20"/>
-        </w:rPr>
-        <w:t xml:space="preserve"> https://api.bintray.com/content/basespace/BaseSpace-Copy-BIN/\$latest/linux/bscp?bt_package=develop -O $HOME/bin/</w:t>
-      </w:r>
-      <w:proofErr w:type="spellStart"/>
-      <w:r>
-        <w:rPr>
-          <w:rFonts w:ascii="Courier" w:hAnsi="Courier" w:cs="Times New Roman"/>
-          <w:color w:val="000000"/>
-          <w:sz w:val="20"/>
-          <w:szCs w:val="20"/>
-        </w:rPr>
-        <w:t>bs-cp</w:t>
-      </w:r>
-      <w:proofErr w:type="spellEnd"/>
+        <w:t>wget https://api.bintray.com/content/basespace/BaseSpace-Copy-BIN/\$latest/linux/bscp?bt_package=develop -O $HOME/bin/bs-cp</w:t>
+      </w:r>
     </w:p>
     <w:bookmarkEnd w:id="5"/>
     <w:bookmarkEnd w:id="6"/>
@@ -2383,8 +1853,6 @@
         </w:rPr>
         <w:t xml:space="preserve">$ </w:t>
       </w:r>
-      <w:proofErr w:type="spellStart"/>
-      <w:proofErr w:type="gramStart"/>
       <w:r>
         <w:rPr>
           <w:rFonts w:ascii="Courier" w:hAnsi="Courier" w:cs="Times New Roman"/>
@@ -2392,50 +1860,8 @@
           <w:sz w:val="20"/>
           <w:szCs w:val="20"/>
         </w:rPr>
-        <w:t>chmod</w:t>
-      </w:r>
-      <w:proofErr w:type="spellEnd"/>
-      <w:proofErr w:type="gramEnd"/>
-      <w:r>
-        <w:rPr>
-          <w:rFonts w:ascii="Courier" w:hAnsi="Courier" w:cs="Times New Roman"/>
-          <w:color w:val="000000"/>
-          <w:sz w:val="20"/>
-          <w:szCs w:val="20"/>
-        </w:rPr>
-        <w:t xml:space="preserve"> </w:t>
-      </w:r>
-      <w:proofErr w:type="spellStart"/>
-      <w:r>
-        <w:rPr>
-          <w:rFonts w:ascii="Courier" w:hAnsi="Courier" w:cs="Times New Roman"/>
-          <w:color w:val="000000"/>
-          <w:sz w:val="20"/>
-          <w:szCs w:val="20"/>
-        </w:rPr>
-        <w:t>u+x</w:t>
-      </w:r>
-      <w:proofErr w:type="spellEnd"/>
-      <w:r>
-        <w:rPr>
-          <w:rFonts w:ascii="Courier" w:hAnsi="Courier" w:cs="Times New Roman"/>
-          <w:color w:val="000000"/>
-          <w:sz w:val="20"/>
-          <w:szCs w:val="20"/>
-        </w:rPr>
-        <w:t xml:space="preserve"> $HOME/bin/</w:t>
-      </w:r>
-      <w:proofErr w:type="spellStart"/>
-      <w:r>
-        <w:rPr>
-          <w:rFonts w:ascii="Courier" w:hAnsi="Courier" w:cs="Times New Roman"/>
-          <w:color w:val="000000"/>
-          <w:sz w:val="20"/>
-          <w:szCs w:val="20"/>
-        </w:rPr>
-        <w:t>bs-cp</w:t>
-      </w:r>
-      <w:proofErr w:type="spellEnd"/>
+        <w:t>chmod u+x $HOME/bin/bs-cp</w:t>
+      </w:r>
     </w:p>
     <w:bookmarkEnd w:id="8"/>
     <w:bookmarkEnd w:id="9"/>
@@ -2469,8 +1895,6 @@
         </w:rPr>
         <w:t xml:space="preserve">$ </w:t>
       </w:r>
-      <w:proofErr w:type="spellStart"/>
-      <w:proofErr w:type="gramStart"/>
       <w:r>
         <w:rPr>
           <w:rFonts w:ascii="Courier" w:hAnsi="Courier" w:cs="Times New Roman"/>
@@ -2478,30 +1902,8 @@
           <w:sz w:val="20"/>
           <w:szCs w:val="20"/>
         </w:rPr>
-        <w:t>bs</w:t>
-      </w:r>
-      <w:proofErr w:type="spellEnd"/>
-      <w:proofErr w:type="gramEnd"/>
-      <w:r>
-        <w:rPr>
-          <w:rFonts w:ascii="Courier" w:hAnsi="Courier" w:cs="Times New Roman"/>
-          <w:color w:val="000000"/>
-          <w:sz w:val="20"/>
-          <w:szCs w:val="20"/>
-        </w:rPr>
-        <w:t xml:space="preserve"> </w:t>
-      </w:r>
-      <w:proofErr w:type="spellStart"/>
-      <w:r>
-        <w:rPr>
-          <w:rFonts w:ascii="Courier" w:hAnsi="Courier" w:cs="Times New Roman"/>
-          <w:color w:val="000000"/>
-          <w:sz w:val="20"/>
-          <w:szCs w:val="20"/>
-        </w:rPr>
-        <w:t>auth</w:t>
-      </w:r>
-      <w:proofErr w:type="spellEnd"/>
+        <w:t>bs auth</w:t>
+      </w:r>
     </w:p>
     <w:bookmarkEnd w:id="10"/>
     <w:bookmarkEnd w:id="11"/>
@@ -3593,7 +2995,7 @@
   <a:extraClrSchemeLst/>
   <a:extLst>
     <a:ext uri="{05A4C25C-085E-4340-85A3-A5531E510DB2}">
-      <thm15:themeFamily xmlns="" xmlns:thm15="http://schemas.microsoft.com/office/thememl/2012/main" name="Office Theme" id="{62F939B6-93AF-4DB8-9C6B-D6C7DFDC589F}" vid="{4A3C46E8-61CC-4603-A589-7422A47A8E4A}"/>
+      <thm15:themeFamily xmlns:thm15="http://schemas.microsoft.com/office/thememl/2012/main" xmlns="" name="Office Theme" id="{62F939B6-93AF-4DB8-9C6B-D6C7DFDC589F}" vid="{4A3C46E8-61CC-4603-A589-7422A47A8E4A}"/>
     </a:ext>
   </a:extLst>
 </a:theme>

</xml_diff>